<commit_message>
Update on documentation file
</commit_message>
<xml_diff>
--- a/Assignment 1 documentation.docx
+++ b/Assignment 1 documentation.docx
@@ -6,66 +6,81 @@
       <w:pPr>
         <w:pStyle w:val="Title"/>
       </w:pPr>
+      <w:r>
+        <w:t>Assignment 1</w:t>
+      </w:r>
+    </w:p>
+    <w:p>
+      <w:pPr>
+        <w:pStyle w:val="Heading3"/>
+      </w:pPr>
+      <w:r>
+        <w:t xml:space="preserve">Implemented by </w:t>
+      </w:r>
+      <w:proofErr w:type="spellStart"/>
+      <w:r>
+        <w:t>Kabakov</w:t>
+      </w:r>
+      <w:proofErr w:type="spellEnd"/>
+      <w:r>
+        <w:t xml:space="preserve"> Mikhail</w:t>
+      </w:r>
+    </w:p>
+    <w:p>
+      <w:r>
+        <w:t>This document describes the AI made for the TIC-TAC-TOE game.</w:t>
+      </w:r>
+    </w:p>
+    <w:p>
+      <w:r>
+        <w:t xml:space="preserve">TIC-TAC-TOE is a fully observable, deterministic, static, but multi-agent environment. I also assume that it is episodic – because, although our previous decisions do affect future states – the game does not afford much planning to be done. And, more importantly – </w:t>
+      </w:r>
+      <w:r>
+        <w:t>it is not</w:t>
+      </w:r>
+      <w:r>
+        <w:t xml:space="preserve"> required to play it optimally (</w:t>
+      </w:r>
+      <w:r>
+        <w:t xml:space="preserve">i.e. </w:t>
+      </w:r>
+      <w:r>
+        <w:t>never lose the game).</w:t>
+      </w:r>
+    </w:p>
+    <w:p>
+      <w:r>
+        <w:t xml:space="preserve">I have added the rule that &lt;X&gt; </w:t>
+      </w:r>
+      <w:r>
+        <w:t xml:space="preserve">always </w:t>
+      </w:r>
+      <w:r>
+        <w:t>start first</w:t>
+      </w:r>
+      <w:r>
+        <w:t xml:space="preserve"> (like the white in chess)</w:t>
+      </w:r>
+      <w:r>
+        <w:t>, but the game is built that the AI plays as &lt;X&gt; or &lt;O&gt; at random.</w:t>
+      </w:r>
+    </w:p>
+    <w:p>
+      <w:r>
+        <w:t>G</w:t>
+      </w:r>
+      <w:r>
+        <w:t>iven the simplicity of the game I decided it would be an overkill to implement a general algorithm that is used in more advanced games. But tic-tac-toe is rather simple, and it’s impossible to win the game, unless the opponent makes a mistake. In fact, only the first 3 moves (&lt;X&gt;, &lt;O&gt; and &lt;X&gt; again) have some interesting options – after this the game is about the &lt;O&gt; having to block the &lt;X&gt; from forming either a 3-line, or two simultaneous 2-lines. This leads to either a tie, if &lt;O&gt; plays correctly, or to the win of &lt;X&gt; - if &lt;O&gt; makes a  mistake.</w:t>
+      </w:r>
+    </w:p>
+    <w:p>
+      <w:r>
+        <w:t>The used algorithm is specific for the tic-tac-toe game. Such approach is suitable for environments where there is a very limited number of possible reasonable choices, especially if a significant amount of the moves are constrained (i.e. there is only one thing to do). It works well in environments that just require detecting one of a very limited number of patterns – and responding to it in the pretty much single possible way.</w:t>
+      </w:r>
+    </w:p>
+    <w:p>
       <w:bookmarkStart w:id="0" w:name="_GoBack"/>
       <w:bookmarkEnd w:id="0"/>
-      <w:r>
-        <w:t>Assignment 1</w:t>
-      </w:r>
-    </w:p>
-    <w:p>
-      <w:pPr>
-        <w:pStyle w:val="Heading3"/>
-      </w:pPr>
-      <w:r>
-        <w:t xml:space="preserve">Implemented by </w:t>
-      </w:r>
-      <w:proofErr w:type="spellStart"/>
-      <w:r>
-        <w:t>Kabakov</w:t>
-      </w:r>
-      <w:proofErr w:type="spellEnd"/>
-      <w:r>
-        <w:t xml:space="preserve"> Mikhail</w:t>
-      </w:r>
-    </w:p>
-    <w:p>
-      <w:r>
-        <w:t>This document describes the AI made for the TIC-TAC-TOE game.</w:t>
-      </w:r>
-    </w:p>
-    <w:p>
-      <w:r>
-        <w:t xml:space="preserve">TIC-TAC-TOE is a fully observable, deterministic, static, but multi-agent environment. I also assume that it is episodic – because, although our previous decisions do affect future states – the game does not afford much planning to be done. And, more importantly – </w:t>
-      </w:r>
-      <w:r>
-        <w:t>it is not</w:t>
-      </w:r>
-      <w:r>
-        <w:t xml:space="preserve"> required to play it optimally (</w:t>
-      </w:r>
-      <w:r>
-        <w:t xml:space="preserve">i.e. </w:t>
-      </w:r>
-      <w:r>
-        <w:t>never lose the game).</w:t>
-      </w:r>
-    </w:p>
-    <w:p>
-      <w:r>
-        <w:t xml:space="preserve">I have added the rule that &lt;X&gt; </w:t>
-      </w:r>
-      <w:r>
-        <w:t xml:space="preserve">always </w:t>
-      </w:r>
-      <w:r>
-        <w:t>start first</w:t>
-      </w:r>
-      <w:r>
-        <w:t xml:space="preserve"> (like the white in chess)</w:t>
-      </w:r>
-      <w:r>
-        <w:t>, but the game is built that the AI plays as &lt;X&gt; or &lt;O&gt; at random.</w:t>
-      </w:r>
     </w:p>
     <w:p>
       <w:pPr>
@@ -182,6 +197,7 @@
         <w:ind w:left="1418"/>
       </w:pPr>
       <w:r>
+        <w:lastRenderedPageBreak/>
         <w:t>If the central square is free – put a mark there! This is because the central square can be used in the most number of ways to form a 3-line (4 possible lines include it).</w:t>
       </w:r>
     </w:p>
@@ -239,7 +255,6 @@
         <w:ind w:left="1418"/>
       </w:pPr>
       <w:r>
-        <w:lastRenderedPageBreak/>
         <w:t xml:space="preserve">If none of the previous conditions have triggered – </w:t>
       </w:r>
       <w:r>
@@ -567,37 +582,6 @@
       </w:r>
       <w:r>
         <w:t>optimally: it never loses, and wins, as far as I’ve concluded – whenever it is possible.</w:t>
-      </w:r>
-    </w:p>
-    <w:p>
-      <w:r>
-        <w:t>The used algorithm is specific for the tic-tac-toe game, because given the simplicity of the game I decided it would be an overkill to implement a general algorithm that is used in more advanced games.</w:t>
-      </w:r>
-      <w:r>
-        <w:t xml:space="preserve"> But t</w:t>
-      </w:r>
-      <w:r>
-        <w:t>ic-tac-toe is rather simple, and it’s impossible to win the game, unless the opponent makes a mistake. In fact, only the first 3 moves (&lt;X&gt;, &lt;O&gt; and &lt;X&gt; again) have some interesting options – after this the game is about the &lt;O&gt; having to block the &lt;X&gt; from forming either a 3-line, or two simultaneous 2-lines. This leads to either a tie</w:t>
-      </w:r>
-      <w:r>
-        <w:t>, i</w:t>
-      </w:r>
-      <w:r>
-        <w:t>f &lt;O&gt; plays correctly, or to the win of &lt;X&gt;</w:t>
-      </w:r>
-      <w:r>
-        <w:t xml:space="preserve"> - if &lt;O&gt; makes</w:t>
-      </w:r>
-      <w:r>
-        <w:t xml:space="preserve"> a  mistake.</w:t>
-      </w:r>
-    </w:p>
-    <w:p>
-      <w:r>
-        <w:t>Such approach is suitable for environments where there is a very limited number of possible reasonable</w:t>
-      </w:r>
-      <w:r>
-        <w:t xml:space="preserve"> choices, especially if a significant amount of the moves are constrained (i.e. there is only one thing to do). It works well in environments that just require detecting one of a very limited number of patterns – and responding to it in the pretty much single possible way.</w:t>
       </w:r>
     </w:p>
     <w:sectPr>

</xml_diff>